<commit_message>
Edited the S1B_Code ReadMe file to include the new descriptor csv for Figure 3
</commit_message>
<xml_diff>
--- a/S1B_Code/README_S1B_Code.docx
+++ b/S1B_Code/README_S1B_Code.docx
@@ -115,21 +115,7 @@
         <w:rPr>
           <w:rFonts w:ascii="Arial" w:hAnsi="Arial" w:cs="Arial"/>
         </w:rPr>
-        <w:t xml:space="preserve">Download </w:t>
-      </w:r>
-      <w:proofErr w:type="spellStart"/>
-      <w:r>
-        <w:rPr>
-          <w:rFonts w:ascii="Arial" w:hAnsi="Arial" w:cs="Arial"/>
-        </w:rPr>
-        <w:t>RStudio</w:t>
-      </w:r>
-      <w:proofErr w:type="spellEnd"/>
-      <w:r>
-        <w:rPr>
-          <w:rFonts w:ascii="Arial" w:hAnsi="Arial" w:cs="Arial"/>
-        </w:rPr>
-        <w:t xml:space="preserve"> (open source license) from </w:t>
+        <w:t xml:space="preserve">Download RStudio (open source license) from </w:t>
       </w:r>
       <w:hyperlink r:id="rId5" w:history="1">
         <w:r>
@@ -163,21 +149,7 @@
         <w:rPr>
           <w:rFonts w:ascii="Arial" w:hAnsi="Arial" w:cs="Arial"/>
         </w:rPr>
-        <w:t xml:space="preserve">Create a new project in the S1 Data folder by opening </w:t>
-      </w:r>
-      <w:proofErr w:type="spellStart"/>
-      <w:r>
-        <w:rPr>
-          <w:rFonts w:ascii="Arial" w:hAnsi="Arial" w:cs="Arial"/>
-        </w:rPr>
-        <w:t>RStudio</w:t>
-      </w:r>
-      <w:proofErr w:type="spellEnd"/>
-      <w:r>
-        <w:rPr>
-          <w:rFonts w:ascii="Arial" w:hAnsi="Arial" w:cs="Arial"/>
-        </w:rPr>
-        <w:t>, selecting File-&gt;New Project… -&gt; New Directory -&gt; Empty Project. Enter a directory name (can be anything you want), and choose S</w:t>
+        <w:t>Create a new project in the S1 Data folder by opening RStudio, selecting File-&gt;New Project… -&gt; New Directory -&gt; Empty Project. Enter a directory name (can be anything you want), and choose S</w:t>
       </w:r>
       <w:r>
         <w:rPr>
@@ -256,21 +228,7 @@
         <w:rPr>
           <w:rFonts w:ascii="Arial" w:hAnsi="Arial" w:cs="Arial"/>
         </w:rPr>
-        <w:t xml:space="preserve"> Code folder should now look like this: (where in this case </w:t>
-      </w:r>
-      <w:proofErr w:type="spellStart"/>
-      <w:r>
-        <w:rPr>
-          <w:rFonts w:ascii="Arial" w:hAnsi="Arial" w:cs="Arial"/>
-        </w:rPr>
-        <w:t>allFigures_LJD_PY</w:t>
-      </w:r>
-      <w:proofErr w:type="spellEnd"/>
-      <w:r>
-        <w:rPr>
-          <w:rFonts w:ascii="Arial" w:hAnsi="Arial" w:cs="Arial"/>
-        </w:rPr>
-        <w:t xml:space="preserve"> is the project file)</w:t>
+        <w:t xml:space="preserve"> Code folder should now look like this: (where in this case allFigures_LJD_PY is the project file)</w:t>
       </w:r>
     </w:p>
     <w:p>
@@ -355,21 +313,7 @@
         <w:rPr>
           <w:rFonts w:ascii="Arial" w:hAnsi="Arial" w:cs="Arial"/>
         </w:rPr>
-        <w:t xml:space="preserve">Once </w:t>
-      </w:r>
-      <w:proofErr w:type="spellStart"/>
-      <w:r>
-        <w:rPr>
-          <w:rFonts w:ascii="Arial" w:hAnsi="Arial" w:cs="Arial"/>
-        </w:rPr>
-        <w:t>RStudio</w:t>
-      </w:r>
-      <w:proofErr w:type="spellEnd"/>
-      <w:r>
-        <w:rPr>
-          <w:rFonts w:ascii="Arial" w:hAnsi="Arial" w:cs="Arial"/>
-        </w:rPr>
-        <w:t xml:space="preserve"> is running, the following packages need to be installed in order for the supplied script to be able to run: </w:t>
+        <w:t xml:space="preserve">Once RStudio is running, the following packages need to be installed in order for the supplied script to be able to run: </w:t>
       </w:r>
     </w:p>
     <w:p>
@@ -384,14 +328,12 @@
           <w:rFonts w:ascii="Arial" w:hAnsi="Arial" w:cs="Arial"/>
         </w:rPr>
       </w:pPr>
-      <w:proofErr w:type="spellStart"/>
       <w:r>
         <w:rPr>
           <w:rFonts w:ascii="Arial" w:hAnsi="Arial" w:cs="Arial"/>
         </w:rPr>
         <w:t>readr</w:t>
       </w:r>
-      <w:proofErr w:type="spellEnd"/>
     </w:p>
     <w:p>
       <w:pPr>
@@ -405,14 +347,12 @@
           <w:rFonts w:ascii="Arial" w:hAnsi="Arial" w:cs="Arial"/>
         </w:rPr>
       </w:pPr>
-      <w:proofErr w:type="spellStart"/>
       <w:r>
         <w:rPr>
           <w:rFonts w:ascii="Arial" w:hAnsi="Arial" w:cs="Arial"/>
         </w:rPr>
         <w:t>dplyr</w:t>
       </w:r>
-      <w:proofErr w:type="spellEnd"/>
     </w:p>
     <w:p>
       <w:pPr>
@@ -445,14 +385,12 @@
           <w:rFonts w:ascii="Arial" w:hAnsi="Arial" w:cs="Arial"/>
         </w:rPr>
       </w:pPr>
-      <w:proofErr w:type="spellStart"/>
       <w:r>
         <w:rPr>
           <w:rFonts w:ascii="Arial" w:hAnsi="Arial" w:cs="Arial"/>
         </w:rPr>
         <w:t>ggthemes</w:t>
       </w:r>
-      <w:proofErr w:type="spellEnd"/>
     </w:p>
     <w:p>
       <w:pPr>
@@ -466,14 +404,12 @@
           <w:rFonts w:ascii="Arial" w:hAnsi="Arial" w:cs="Arial"/>
         </w:rPr>
       </w:pPr>
-      <w:proofErr w:type="spellStart"/>
       <w:r>
         <w:rPr>
           <w:rFonts w:ascii="Arial" w:hAnsi="Arial" w:cs="Arial"/>
         </w:rPr>
         <w:t>tidyr</w:t>
       </w:r>
-      <w:proofErr w:type="spellEnd"/>
     </w:p>
     <w:p>
       <w:pPr>
@@ -487,14 +423,12 @@
           <w:rFonts w:ascii="Arial" w:hAnsi="Arial" w:cs="Arial"/>
         </w:rPr>
       </w:pPr>
-      <w:proofErr w:type="spellStart"/>
       <w:r>
         <w:rPr>
           <w:rFonts w:ascii="Arial" w:hAnsi="Arial" w:cs="Arial"/>
         </w:rPr>
         <w:t>viridis</w:t>
       </w:r>
-      <w:proofErr w:type="spellEnd"/>
     </w:p>
     <w:p>
       <w:pPr>
@@ -508,14 +442,12 @@
           <w:rFonts w:ascii="Arial" w:hAnsi="Arial" w:cs="Arial"/>
         </w:rPr>
       </w:pPr>
-      <w:proofErr w:type="spellStart"/>
       <w:r>
         <w:rPr>
           <w:rFonts w:ascii="Arial" w:hAnsi="Arial" w:cs="Arial"/>
         </w:rPr>
         <w:t>gridExtra</w:t>
       </w:r>
-      <w:proofErr w:type="spellEnd"/>
     </w:p>
     <w:p>
       <w:pPr>
@@ -549,14 +481,12 @@
           <w:rFonts w:ascii="Arial" w:hAnsi="Arial" w:cs="Arial"/>
         </w:rPr>
       </w:pPr>
-      <w:proofErr w:type="spellStart"/>
       <w:r>
         <w:rPr>
           <w:rFonts w:ascii="Arial" w:hAnsi="Arial" w:cs="Arial"/>
         </w:rPr>
         <w:t>knitr</w:t>
       </w:r>
-      <w:proofErr w:type="spellEnd"/>
     </w:p>
     <w:p>
       <w:pPr>
@@ -589,14 +519,12 @@
           <w:rFonts w:ascii="Arial" w:hAnsi="Arial" w:cs="Arial"/>
         </w:rPr>
       </w:pPr>
-      <w:proofErr w:type="spellStart"/>
       <w:r>
         <w:rPr>
           <w:rFonts w:ascii="Arial" w:hAnsi="Arial" w:cs="Arial"/>
         </w:rPr>
         <w:t>gplots</w:t>
       </w:r>
-      <w:proofErr w:type="spellEnd"/>
     </w:p>
     <w:p>
       <w:pPr>
@@ -610,14 +538,107 @@
           <w:rFonts w:ascii="Arial" w:hAnsi="Arial" w:cs="Arial"/>
         </w:rPr>
       </w:pPr>
-      <w:proofErr w:type="spellStart"/>
-      <w:r>
-        <w:rPr>
-          <w:rFonts w:ascii="Arial" w:hAnsi="Arial" w:cs="Arial"/>
-        </w:rPr>
-        <w:t>RColorBrewer</w:t>
-      </w:r>
-      <w:proofErr w:type="spellEnd"/>
+      <w:r>
+        <w:rPr>
+          <w:rFonts w:ascii="Arial" w:hAnsi="Arial" w:cs="Arial"/>
+        </w:rPr>
+        <w:t xml:space="preserve">RColorBrewer </w:t>
+      </w:r>
+    </w:p>
+    <w:p>
+      <w:pPr>
+        <w:pStyle w:val="ListParagraph"/>
+        <w:numPr>
+          <w:ilvl w:val="0"/>
+          <w:numId w:val="1"/>
+        </w:numPr>
+        <w:spacing w:after="0"/>
+        <w:rPr>
+          <w:rFonts w:ascii="Arial" w:hAnsi="Arial" w:cs="Arial"/>
+        </w:rPr>
+      </w:pPr>
+      <w:r>
+        <w:rPr>
+          <w:rFonts w:ascii="Arial" w:hAnsi="Arial" w:cs="Arial"/>
+        </w:rPr>
+        <w:t>ggsignif</w:t>
+      </w:r>
+    </w:p>
+    <w:p>
+      <w:pPr>
+        <w:pStyle w:val="ListParagraph"/>
+        <w:numPr>
+          <w:ilvl w:val="0"/>
+          <w:numId w:val="1"/>
+        </w:numPr>
+        <w:spacing w:after="0"/>
+        <w:rPr>
+          <w:rFonts w:ascii="Arial" w:hAnsi="Arial" w:cs="Arial"/>
+        </w:rPr>
+      </w:pPr>
+      <w:r>
+        <w:rPr>
+          <w:rFonts w:ascii="Arial" w:hAnsi="Arial" w:cs="Arial"/>
+        </w:rPr>
+        <w:t>cowplot</w:t>
+      </w:r>
+    </w:p>
+    <w:p>
+      <w:pPr>
+        <w:pStyle w:val="ListParagraph"/>
+        <w:numPr>
+          <w:ilvl w:val="0"/>
+          <w:numId w:val="1"/>
+        </w:numPr>
+        <w:spacing w:after="0"/>
+        <w:rPr>
+          <w:rFonts w:ascii="Arial" w:hAnsi="Arial" w:cs="Arial"/>
+        </w:rPr>
+      </w:pPr>
+      <w:r>
+        <w:rPr>
+          <w:rFonts w:ascii="Arial" w:hAnsi="Arial" w:cs="Arial"/>
+        </w:rPr>
+        <w:t>ggpubr</w:t>
+      </w:r>
+    </w:p>
+    <w:p>
+      <w:pPr>
+        <w:pStyle w:val="ListParagraph"/>
+        <w:numPr>
+          <w:ilvl w:val="0"/>
+          <w:numId w:val="1"/>
+        </w:numPr>
+        <w:spacing w:after="0"/>
+        <w:rPr>
+          <w:rFonts w:ascii="Arial" w:hAnsi="Arial" w:cs="Arial"/>
+        </w:rPr>
+      </w:pPr>
+      <w:r>
+        <w:rPr>
+          <w:rFonts w:ascii="Arial" w:hAnsi="Arial" w:cs="Arial"/>
+        </w:rPr>
+        <w:t>gtable</w:t>
+      </w:r>
+    </w:p>
+    <w:p>
+      <w:pPr>
+        <w:pStyle w:val="ListParagraph"/>
+        <w:numPr>
+          <w:ilvl w:val="0"/>
+          <w:numId w:val="1"/>
+        </w:numPr>
+        <w:spacing w:after="0"/>
+        <w:rPr>
+          <w:rFonts w:ascii="Arial" w:hAnsi="Arial" w:cs="Arial"/>
+        </w:rPr>
+      </w:pPr>
+      <w:r>
+        <w:rPr>
+          <w:rFonts w:ascii="Arial" w:hAnsi="Arial" w:cs="Arial"/>
+        </w:rPr>
+        <w:t>png</w:t>
+      </w:r>
       <w:r>
         <w:rPr>
           <w:rFonts w:ascii="Arial" w:hAnsi="Arial" w:cs="Arial"/>
@@ -627,117 +648,6 @@
     </w:p>
     <w:p>
       <w:pPr>
-        <w:pStyle w:val="ListParagraph"/>
-        <w:numPr>
-          <w:ilvl w:val="0"/>
-          <w:numId w:val="1"/>
-        </w:numPr>
-        <w:spacing w:after="0"/>
-        <w:rPr>
-          <w:rFonts w:ascii="Arial" w:hAnsi="Arial" w:cs="Arial"/>
-        </w:rPr>
-      </w:pPr>
-      <w:proofErr w:type="spellStart"/>
-      <w:r>
-        <w:rPr>
-          <w:rFonts w:ascii="Arial" w:hAnsi="Arial" w:cs="Arial"/>
-        </w:rPr>
-        <w:t>ggsignif</w:t>
-      </w:r>
-      <w:proofErr w:type="spellEnd"/>
-    </w:p>
-    <w:p>
-      <w:pPr>
-        <w:pStyle w:val="ListParagraph"/>
-        <w:numPr>
-          <w:ilvl w:val="0"/>
-          <w:numId w:val="1"/>
-        </w:numPr>
-        <w:spacing w:after="0"/>
-        <w:rPr>
-          <w:rFonts w:ascii="Arial" w:hAnsi="Arial" w:cs="Arial"/>
-        </w:rPr>
-      </w:pPr>
-      <w:proofErr w:type="spellStart"/>
-      <w:r>
-        <w:rPr>
-          <w:rFonts w:ascii="Arial" w:hAnsi="Arial" w:cs="Arial"/>
-        </w:rPr>
-        <w:t>cowplot</w:t>
-      </w:r>
-      <w:proofErr w:type="spellEnd"/>
-    </w:p>
-    <w:p>
-      <w:pPr>
-        <w:pStyle w:val="ListParagraph"/>
-        <w:numPr>
-          <w:ilvl w:val="0"/>
-          <w:numId w:val="1"/>
-        </w:numPr>
-        <w:spacing w:after="0"/>
-        <w:rPr>
-          <w:rFonts w:ascii="Arial" w:hAnsi="Arial" w:cs="Arial"/>
-        </w:rPr>
-      </w:pPr>
-      <w:proofErr w:type="spellStart"/>
-      <w:r>
-        <w:rPr>
-          <w:rFonts w:ascii="Arial" w:hAnsi="Arial" w:cs="Arial"/>
-        </w:rPr>
-        <w:t>ggpubr</w:t>
-      </w:r>
-      <w:proofErr w:type="spellEnd"/>
-    </w:p>
-    <w:p>
-      <w:pPr>
-        <w:pStyle w:val="ListParagraph"/>
-        <w:numPr>
-          <w:ilvl w:val="0"/>
-          <w:numId w:val="1"/>
-        </w:numPr>
-        <w:spacing w:after="0"/>
-        <w:rPr>
-          <w:rFonts w:ascii="Arial" w:hAnsi="Arial" w:cs="Arial"/>
-        </w:rPr>
-      </w:pPr>
-      <w:proofErr w:type="spellStart"/>
-      <w:r>
-        <w:rPr>
-          <w:rFonts w:ascii="Arial" w:hAnsi="Arial" w:cs="Arial"/>
-        </w:rPr>
-        <w:t>gtable</w:t>
-      </w:r>
-      <w:proofErr w:type="spellEnd"/>
-    </w:p>
-    <w:p>
-      <w:pPr>
-        <w:pStyle w:val="ListParagraph"/>
-        <w:numPr>
-          <w:ilvl w:val="0"/>
-          <w:numId w:val="1"/>
-        </w:numPr>
-        <w:spacing w:after="0"/>
-        <w:rPr>
-          <w:rFonts w:ascii="Arial" w:hAnsi="Arial" w:cs="Arial"/>
-        </w:rPr>
-      </w:pPr>
-      <w:proofErr w:type="spellStart"/>
-      <w:r>
-        <w:rPr>
-          <w:rFonts w:ascii="Arial" w:hAnsi="Arial" w:cs="Arial"/>
-        </w:rPr>
-        <w:t>png</w:t>
-      </w:r>
-      <w:proofErr w:type="spellEnd"/>
-      <w:r>
-        <w:rPr>
-          <w:rFonts w:ascii="Arial" w:hAnsi="Arial" w:cs="Arial"/>
-        </w:rPr>
-        <w:t xml:space="preserve"> </w:t>
-      </w:r>
-    </w:p>
-    <w:p>
-      <w:pPr>
         <w:spacing w:after="0" w:line="240" w:lineRule="auto"/>
         <w:rPr>
           <w:rFonts w:ascii="Arial" w:hAnsi="Arial" w:cs="Arial"/>
@@ -747,64 +657,58 @@
         <w:rPr>
           <w:rFonts w:ascii="Arial" w:hAnsi="Arial" w:cs="Arial"/>
         </w:rPr>
-        <w:t xml:space="preserve">All available using </w:t>
-      </w:r>
-      <w:proofErr w:type="spellStart"/>
-      <w:proofErr w:type="gramStart"/>
-      <w:r>
-        <w:rPr>
-          <w:rFonts w:ascii="Arial" w:hAnsi="Arial" w:cs="Arial"/>
-        </w:rPr>
-        <w:t>install.packages</w:t>
-      </w:r>
-      <w:proofErr w:type="spellEnd"/>
-      <w:r>
-        <w:rPr>
-          <w:rFonts w:ascii="Arial" w:hAnsi="Arial" w:cs="Arial"/>
-        </w:rPr>
-        <w:t>(</w:t>
-      </w:r>
-      <w:proofErr w:type="gramEnd"/>
-      <w:r>
-        <w:rPr>
-          <w:rFonts w:ascii="Arial" w:hAnsi="Arial" w:cs="Arial"/>
-        </w:rPr>
-        <w:t>‘</w:t>
-      </w:r>
-      <w:proofErr w:type="spellStart"/>
-      <w:r>
-        <w:rPr>
-          <w:rFonts w:ascii="Arial" w:hAnsi="Arial" w:cs="Arial"/>
-        </w:rPr>
-        <w:t>packageName</w:t>
-      </w:r>
-      <w:proofErr w:type="spellEnd"/>
-      <w:r>
-        <w:rPr>
-          <w:rFonts w:ascii="Arial" w:hAnsi="Arial" w:cs="Arial"/>
-        </w:rPr>
-        <w:t xml:space="preserve">’), or the first chunk of code in </w:t>
-      </w:r>
-      <w:proofErr w:type="spellStart"/>
+        <w:t xml:space="preserve">All available using install.packages(‘packageName’), or the first chunk of code in allFigures.Rmd can be uncommented the first time the file is run. </w:t>
+      </w:r>
+    </w:p>
+    <w:p>
+      <w:pPr>
+        <w:spacing w:after="0" w:line="240" w:lineRule="auto"/>
+        <w:rPr>
+          <w:rFonts w:ascii="Arial" w:hAnsi="Arial" w:cs="Arial"/>
+        </w:rPr>
+      </w:pPr>
+    </w:p>
+    <w:p>
+      <w:pPr>
+        <w:spacing w:after="0" w:line="240" w:lineRule="auto"/>
+        <w:rPr>
+          <w:rFonts w:ascii="Arial" w:hAnsi="Arial" w:cs="Arial"/>
+          <w:b/>
+        </w:rPr>
+      </w:pPr>
+      <w:r>
+        <w:rPr>
+          <w:rFonts w:ascii="Arial" w:hAnsi="Arial" w:cs="Arial"/>
+          <w:b/>
+        </w:rPr>
+        <w:t>Scripts:</w:t>
+      </w:r>
+    </w:p>
+    <w:p>
+      <w:pPr>
+        <w:pStyle w:val="ListParagraph"/>
+        <w:numPr>
+          <w:ilvl w:val="0"/>
+          <w:numId w:val="2"/>
+        </w:numPr>
+        <w:spacing w:after="0" w:line="240" w:lineRule="auto"/>
+        <w:rPr>
+          <w:rFonts w:ascii="Arial" w:hAnsi="Arial" w:cs="Arial"/>
+        </w:rPr>
+      </w:pPr>
       <w:r>
         <w:rPr>
           <w:rFonts w:ascii="Arial" w:hAnsi="Arial" w:cs="Arial"/>
         </w:rPr>
         <w:t>allFigures.Rmd</w:t>
       </w:r>
-      <w:proofErr w:type="spellEnd"/>
-      <w:r>
-        <w:rPr>
-          <w:rFonts w:ascii="Arial" w:hAnsi="Arial" w:cs="Arial"/>
-        </w:rPr>
-        <w:t xml:space="preserve"> can be uncommented the first time the file is run. </w:t>
-      </w:r>
     </w:p>
     <w:p>
       <w:pPr>
         <w:spacing w:after="0" w:line="240" w:lineRule="auto"/>
         <w:rPr>
           <w:rFonts w:ascii="Arial" w:hAnsi="Arial" w:cs="Arial"/>
+          <w:b/>
         </w:rPr>
       </w:pPr>
     </w:p>
@@ -821,7 +725,7 @@
           <w:rFonts w:ascii="Arial" w:hAnsi="Arial" w:cs="Arial"/>
           <w:b/>
         </w:rPr>
-        <w:t>Scripts:</w:t>
+        <w:t xml:space="preserve">Data files: </w:t>
       </w:r>
     </w:p>
     <w:p>
@@ -831,43 +735,34 @@
           <w:ilvl w:val="0"/>
           <w:numId w:val="2"/>
         </w:numPr>
-        <w:spacing w:after="0" w:line="240" w:lineRule="auto"/>
-        <w:rPr>
-          <w:rFonts w:ascii="Arial" w:hAnsi="Arial" w:cs="Arial"/>
-        </w:rPr>
-      </w:pPr>
-      <w:proofErr w:type="spellStart"/>
-      <w:r>
-        <w:rPr>
-          <w:rFonts w:ascii="Arial" w:hAnsi="Arial" w:cs="Arial"/>
-        </w:rPr>
-        <w:t>allFigures.Rmd</w:t>
-      </w:r>
-      <w:proofErr w:type="spellEnd"/>
-    </w:p>
-    <w:p>
-      <w:pPr>
-        <w:spacing w:after="0" w:line="240" w:lineRule="auto"/>
-        <w:rPr>
-          <w:rFonts w:ascii="Arial" w:hAnsi="Arial" w:cs="Arial"/>
-          <w:b/>
-        </w:rPr>
-      </w:pPr>
-    </w:p>
-    <w:p>
-      <w:pPr>
-        <w:spacing w:after="0" w:line="240" w:lineRule="auto"/>
-        <w:rPr>
-          <w:rFonts w:ascii="Arial" w:hAnsi="Arial" w:cs="Arial"/>
-          <w:b/>
-        </w:rPr>
-      </w:pPr>
-      <w:r>
-        <w:rPr>
-          <w:rFonts w:ascii="Arial" w:hAnsi="Arial" w:cs="Arial"/>
-          <w:b/>
-        </w:rPr>
-        <w:t xml:space="preserve">Data files: </w:t>
+        <w:spacing w:after="0"/>
+        <w:rPr>
+          <w:rFonts w:ascii="Arial" w:hAnsi="Arial" w:cs="Arial"/>
+        </w:rPr>
+      </w:pPr>
+      <w:r>
+        <w:rPr>
+          <w:rFonts w:ascii="Arial" w:hAnsi="Arial" w:cs="Arial"/>
+        </w:rPr>
+        <w:t>biolog</w:t>
+      </w:r>
+      <w:r>
+        <w:rPr>
+          <w:rFonts w:ascii="Arial" w:hAnsi="Arial" w:cs="Arial"/>
+        </w:rPr>
+        <w:t>DataPM1</w:t>
+      </w:r>
+      <w:r>
+        <w:rPr>
+          <w:rFonts w:ascii="Arial" w:hAnsi="Arial" w:cs="Arial"/>
+        </w:rPr>
+        <w:t>.csv</w:t>
+      </w:r>
+      <w:r>
+        <w:rPr>
+          <w:rFonts w:ascii="Arial" w:hAnsi="Arial" w:cs="Arial"/>
+        </w:rPr>
+        <w:t xml:space="preserve"> – All growth data on Phenotypic Microarray Plate PM1</w:t>
       </w:r>
     </w:p>
     <w:p>
@@ -886,13 +781,7 @@
         <w:rPr>
           <w:rFonts w:ascii="Arial" w:hAnsi="Arial" w:cs="Arial"/>
         </w:rPr>
-        <w:t>biolog</w:t>
-      </w:r>
-      <w:r>
-        <w:rPr>
-          <w:rFonts w:ascii="Arial" w:hAnsi="Arial" w:cs="Arial"/>
-        </w:rPr>
-        <w:t>DataPM1</w:t>
+        <w:t>biologDataPM2</w:t>
       </w:r>
       <w:r>
         <w:rPr>
@@ -904,7 +793,7 @@
         <w:rPr>
           <w:rFonts w:ascii="Arial" w:hAnsi="Arial" w:cs="Arial"/>
         </w:rPr>
-        <w:t xml:space="preserve"> – All growth data on Phenotypic Microarray Plate PM1</w:t>
+        <w:t xml:space="preserve"> – All growth data on Phenotypic Microarray Plate PM2a</w:t>
       </w:r>
     </w:p>
     <w:p>
@@ -923,19 +812,7 @@
         <w:rPr>
           <w:rFonts w:ascii="Arial" w:hAnsi="Arial" w:cs="Arial"/>
         </w:rPr>
-        <w:t>biologDataPM2</w:t>
-      </w:r>
-      <w:r>
-        <w:rPr>
-          <w:rFonts w:ascii="Arial" w:hAnsi="Arial" w:cs="Arial"/>
-        </w:rPr>
-        <w:t>.csv</w:t>
-      </w:r>
-      <w:r>
-        <w:rPr>
-          <w:rFonts w:ascii="Arial" w:hAnsi="Arial" w:cs="Arial"/>
-        </w:rPr>
-        <w:t xml:space="preserve"> – All growth data on Phenotypic Microarray Plate PM2a</w:t>
+        <w:t>headersPM1.csv – Carbon source labels from plate PM1</w:t>
       </w:r>
     </w:p>
     <w:p>
@@ -954,7 +831,7 @@
         <w:rPr>
           <w:rFonts w:ascii="Arial" w:hAnsi="Arial" w:cs="Arial"/>
         </w:rPr>
-        <w:t>headersPM1.csv – Carbon source labels from plate PM1</w:t>
+        <w:t>headersPM2.csv – Carbon source labels from plate PM2a</w:t>
       </w:r>
     </w:p>
     <w:p>
@@ -973,7 +850,7 @@
         <w:rPr>
           <w:rFonts w:ascii="Arial" w:hAnsi="Arial" w:cs="Arial"/>
         </w:rPr>
-        <w:t>headersPM2.csv – Carbon source labels from plate PM2a</w:t>
+        <w:t>biologGrowthDynamics.csv – All calculated growth dynamics</w:t>
       </w:r>
     </w:p>
     <w:p>
@@ -992,499 +869,435 @@
         <w:rPr>
           <w:rFonts w:ascii="Arial" w:hAnsi="Arial" w:cs="Arial"/>
         </w:rPr>
-        <w:t>biologGrowthDynamics.csv – All calculated growth dynamics</w:t>
-      </w:r>
-    </w:p>
-    <w:p>
-      <w:pPr>
-        <w:pStyle w:val="ListParagraph"/>
-        <w:numPr>
-          <w:ilvl w:val="0"/>
-          <w:numId w:val="2"/>
-        </w:numPr>
-        <w:spacing w:after="0"/>
-        <w:rPr>
-          <w:rFonts w:ascii="Arial" w:hAnsi="Arial" w:cs="Arial"/>
-        </w:rPr>
-      </w:pPr>
-      <w:r>
-        <w:rPr>
-          <w:rFonts w:ascii="Arial" w:hAnsi="Arial" w:cs="Arial"/>
-        </w:rPr>
-        <w:t>growthDataNAG.csv – Growth data from Figure 4</w:t>
-      </w:r>
-    </w:p>
-    <w:p>
-      <w:pPr>
-        <w:pStyle w:val="ListParagraph"/>
-        <w:numPr>
-          <w:ilvl w:val="0"/>
-          <w:numId w:val="2"/>
-        </w:numPr>
-        <w:spacing w:after="0"/>
-        <w:rPr>
-          <w:rFonts w:ascii="Arial" w:hAnsi="Arial" w:cs="Arial"/>
-        </w:rPr>
-      </w:pPr>
-      <w:r>
-        <w:rPr>
-          <w:rFonts w:ascii="Arial" w:hAnsi="Arial" w:cs="Arial"/>
-        </w:rPr>
-        <w:t>mutationsPIP.csv – Mutated genes in the piperacillin-evolved lineage</w:t>
-      </w:r>
-    </w:p>
-    <w:p>
-      <w:pPr>
-        <w:pStyle w:val="ListParagraph"/>
-        <w:numPr>
-          <w:ilvl w:val="0"/>
-          <w:numId w:val="2"/>
-        </w:numPr>
-        <w:spacing w:after="0"/>
-        <w:rPr>
-          <w:rFonts w:ascii="Arial" w:hAnsi="Arial" w:cs="Arial"/>
-        </w:rPr>
-      </w:pPr>
-      <w:r>
-        <w:rPr>
-          <w:rFonts w:ascii="Arial" w:hAnsi="Arial" w:cs="Arial"/>
-        </w:rPr>
-        <w:t>geneEssentialityPredictions.csv – Predicted essential genes by carbon source</w:t>
-      </w:r>
-    </w:p>
-    <w:p>
-      <w:pPr>
-        <w:pStyle w:val="ListParagraph"/>
-        <w:numPr>
-          <w:ilvl w:val="0"/>
-          <w:numId w:val="2"/>
-        </w:numPr>
-        <w:spacing w:after="0"/>
-        <w:rPr>
-          <w:rFonts w:ascii="Arial" w:hAnsi="Arial" w:cs="Arial"/>
-        </w:rPr>
-      </w:pPr>
-      <w:r>
-        <w:rPr>
-          <w:rFonts w:ascii="Arial" w:hAnsi="Arial" w:cs="Arial"/>
-        </w:rPr>
-        <w:t xml:space="preserve">growthDataLeucine.csv – Growth data of ancestor, PIP, and </w:t>
-      </w:r>
-      <w:proofErr w:type="spellStart"/>
-      <w:r>
-        <w:rPr>
-          <w:rFonts w:ascii="Arial" w:hAnsi="Arial" w:cs="Arial"/>
-          <w:i/>
-        </w:rPr>
-        <w:t>gnyA</w:t>
-      </w:r>
-      <w:proofErr w:type="spellEnd"/>
-      <w:r>
-        <w:rPr>
-          <w:rFonts w:ascii="Arial" w:hAnsi="Arial" w:cs="Arial"/>
-        </w:rPr>
-        <w:t xml:space="preserve"> on 40mM L-Leucine (all 4 biological replicates)</w:t>
-      </w:r>
-    </w:p>
-    <w:p>
-      <w:pPr>
-        <w:pStyle w:val="ListParagraph"/>
-        <w:numPr>
-          <w:ilvl w:val="0"/>
-          <w:numId w:val="2"/>
-        </w:numPr>
-        <w:spacing w:after="0"/>
-        <w:rPr>
-          <w:rFonts w:ascii="Arial" w:hAnsi="Arial" w:cs="Arial"/>
-        </w:rPr>
-      </w:pPr>
-      <w:r>
-        <w:rPr>
-          <w:rFonts w:ascii="Arial" w:hAnsi="Arial" w:cs="Arial"/>
-        </w:rPr>
-        <w:t>growthData4HBA_1.csv – Half of the growth data on 4HBA</w:t>
-      </w:r>
-    </w:p>
-    <w:p>
-      <w:pPr>
-        <w:pStyle w:val="ListParagraph"/>
-        <w:numPr>
-          <w:ilvl w:val="0"/>
-          <w:numId w:val="2"/>
-        </w:numPr>
-        <w:spacing w:after="0"/>
-        <w:rPr>
-          <w:rFonts w:ascii="Arial" w:hAnsi="Arial" w:cs="Arial"/>
-        </w:rPr>
-      </w:pPr>
-      <w:r>
-        <w:rPr>
-          <w:rFonts w:ascii="Arial" w:hAnsi="Arial" w:cs="Arial"/>
-        </w:rPr>
-        <w:t>growthData4HBA_2.csv – The other half of the growth data on 4HBA</w:t>
-      </w:r>
-    </w:p>
-    <w:p>
-      <w:pPr>
-        <w:pStyle w:val="ListParagraph"/>
-        <w:numPr>
-          <w:ilvl w:val="0"/>
-          <w:numId w:val="2"/>
-        </w:numPr>
-        <w:spacing w:after="0"/>
-        <w:rPr>
-          <w:rFonts w:ascii="Arial" w:hAnsi="Arial" w:cs="Arial"/>
-        </w:rPr>
-      </w:pPr>
-      <w:r>
-        <w:rPr>
-          <w:rFonts w:ascii="Arial" w:hAnsi="Arial" w:cs="Arial"/>
-        </w:rPr>
-        <w:t xml:space="preserve">growthDataHocquet_1.csv – Half of the growth data of the </w:t>
-      </w:r>
-      <w:proofErr w:type="spellStart"/>
-      <w:r>
-        <w:rPr>
-          <w:rFonts w:ascii="Arial" w:hAnsi="Arial" w:cs="Arial"/>
-        </w:rPr>
-        <w:t>Hocquet</w:t>
-      </w:r>
-      <w:proofErr w:type="spellEnd"/>
-      <w:r>
-        <w:rPr>
-          <w:rFonts w:ascii="Arial" w:hAnsi="Arial" w:cs="Arial"/>
-        </w:rPr>
-        <w:t xml:space="preserve"> isolates grown on L-leucine</w:t>
-      </w:r>
-    </w:p>
-    <w:p>
-      <w:pPr>
-        <w:pStyle w:val="ListParagraph"/>
-        <w:numPr>
-          <w:ilvl w:val="0"/>
-          <w:numId w:val="2"/>
-        </w:numPr>
-        <w:spacing w:after="0"/>
-        <w:rPr>
-          <w:rFonts w:ascii="Arial" w:hAnsi="Arial" w:cs="Arial"/>
-        </w:rPr>
-      </w:pPr>
-      <w:r>
-        <w:rPr>
-          <w:rFonts w:ascii="Arial" w:hAnsi="Arial" w:cs="Arial"/>
-        </w:rPr>
-        <w:t xml:space="preserve">growthDataHocquet_2.csv – The other half of the </w:t>
-      </w:r>
-      <w:proofErr w:type="spellStart"/>
-      <w:r>
-        <w:rPr>
-          <w:rFonts w:ascii="Arial" w:hAnsi="Arial" w:cs="Arial"/>
-        </w:rPr>
-        <w:t>Hocquet</w:t>
-      </w:r>
-      <w:proofErr w:type="spellEnd"/>
-      <w:r>
-        <w:rPr>
-          <w:rFonts w:ascii="Arial" w:hAnsi="Arial" w:cs="Arial"/>
-        </w:rPr>
-        <w:t xml:space="preserve"> growth data</w:t>
-      </w:r>
-    </w:p>
-    <w:p>
-      <w:pPr>
-        <w:pStyle w:val="ListParagraph"/>
-        <w:numPr>
-          <w:ilvl w:val="0"/>
-          <w:numId w:val="2"/>
-        </w:numPr>
-        <w:spacing w:after="0"/>
-        <w:rPr>
-          <w:rFonts w:ascii="Arial" w:hAnsi="Arial" w:cs="Arial"/>
-        </w:rPr>
-      </w:pPr>
-      <w:r>
-        <w:rPr>
-          <w:rFonts w:ascii="Arial" w:hAnsi="Arial" w:cs="Arial"/>
-        </w:rPr>
-        <w:t>growthDataIsoleucine_gnyA</w:t>
-      </w:r>
-      <w:r>
-        <w:rPr>
-          <w:rFonts w:ascii="Arial" w:hAnsi="Arial" w:cs="Arial"/>
-        </w:rPr>
-        <w:t>.csv – Growth data from S</w:t>
-      </w:r>
-      <w:r>
-        <w:rPr>
-          <w:rFonts w:ascii="Arial" w:hAnsi="Arial" w:cs="Arial"/>
-        </w:rPr>
-        <w:t>5</w:t>
-      </w:r>
-      <w:r>
-        <w:rPr>
-          <w:rFonts w:ascii="Arial" w:hAnsi="Arial" w:cs="Arial"/>
-        </w:rPr>
-        <w:t xml:space="preserve"> Fig.</w:t>
-      </w:r>
-    </w:p>
-    <w:p>
-      <w:pPr>
-        <w:pStyle w:val="ListParagraph"/>
-        <w:numPr>
-          <w:ilvl w:val="0"/>
-          <w:numId w:val="2"/>
-        </w:numPr>
-        <w:spacing w:after="0"/>
-        <w:rPr>
-          <w:rFonts w:ascii="Arial" w:hAnsi="Arial" w:cs="Arial"/>
-        </w:rPr>
-      </w:pPr>
-      <w:r>
-        <w:rPr>
-          <w:rFonts w:ascii="Arial" w:hAnsi="Arial" w:cs="Arial"/>
-        </w:rPr>
-        <w:t xml:space="preserve">growthDataGlcNAc_supplementalLineages.csv – Growth data from S3 Fig. </w:t>
-      </w:r>
-    </w:p>
-    <w:p>
-      <w:pPr>
-        <w:pStyle w:val="ListParagraph"/>
-        <w:numPr>
-          <w:ilvl w:val="0"/>
-          <w:numId w:val="2"/>
-        </w:numPr>
-        <w:spacing w:after="0" w:line="240" w:lineRule="auto"/>
-        <w:rPr>
-          <w:rFonts w:ascii="Arial" w:hAnsi="Arial" w:cs="Arial"/>
-          <w:b/>
-        </w:rPr>
-      </w:pPr>
-      <w:r>
-        <w:rPr>
-          <w:rFonts w:ascii="Arial" w:hAnsi="Arial" w:cs="Arial"/>
-        </w:rPr>
-        <w:t>growthDataGlcNAc_CCCP</w:t>
-      </w:r>
-      <w:r>
-        <w:rPr>
-          <w:rFonts w:ascii="Arial" w:hAnsi="Arial" w:cs="Arial"/>
-        </w:rPr>
-        <w:t>.csv</w:t>
-      </w:r>
-      <w:r>
-        <w:rPr>
-          <w:rFonts w:ascii="Arial" w:hAnsi="Arial" w:cs="Arial"/>
-        </w:rPr>
-        <w:t xml:space="preserve"> – Growth data </w:t>
-      </w:r>
-      <w:r>
-        <w:rPr>
-          <w:rFonts w:ascii="Arial" w:hAnsi="Arial" w:cs="Arial"/>
-        </w:rPr>
-        <w:t>from S</w:t>
-      </w:r>
-      <w:r>
-        <w:rPr>
-          <w:rFonts w:ascii="Arial" w:hAnsi="Arial" w:cs="Arial"/>
-        </w:rPr>
-        <w:t>3</w:t>
-      </w:r>
-      <w:r>
-        <w:rPr>
-          <w:rFonts w:ascii="Arial" w:hAnsi="Arial" w:cs="Arial"/>
-        </w:rPr>
-        <w:t xml:space="preserve"> Fig. </w:t>
-      </w:r>
-    </w:p>
-    <w:p>
-      <w:pPr>
-        <w:pStyle w:val="ListParagraph"/>
-        <w:numPr>
-          <w:ilvl w:val="0"/>
-          <w:numId w:val="2"/>
-        </w:numPr>
-        <w:spacing w:after="0" w:line="240" w:lineRule="auto"/>
-        <w:rPr>
-          <w:rFonts w:ascii="Arial" w:hAnsi="Arial" w:cs="Arial"/>
-          <w:b/>
-        </w:rPr>
-      </w:pPr>
-      <w:r>
-        <w:rPr>
-          <w:rFonts w:ascii="Arial" w:hAnsi="Arial" w:cs="Arial"/>
-        </w:rPr>
-        <w:t>Figures and Data folder – Empty folder where figures/data generated by the script will be saved</w:t>
-      </w:r>
-    </w:p>
-    <w:p>
-      <w:pPr>
-        <w:spacing w:after="0" w:line="240" w:lineRule="auto"/>
-        <w:rPr>
-          <w:rFonts w:ascii="Arial" w:hAnsi="Arial" w:cs="Arial"/>
-          <w:b/>
-        </w:rPr>
-      </w:pPr>
-      <w:r>
-        <w:rPr>
-          <w:rFonts w:ascii="Arial" w:hAnsi="Arial" w:cs="Arial"/>
-          <w:b/>
-        </w:rPr>
-        <w:t xml:space="preserve">Instructions: </w:t>
-      </w:r>
-    </w:p>
-    <w:p>
-      <w:pPr>
-        <w:pStyle w:val="ListParagraph"/>
-        <w:numPr>
-          <w:ilvl w:val="0"/>
-          <w:numId w:val="3"/>
-        </w:numPr>
-        <w:spacing w:after="0" w:line="240" w:lineRule="auto"/>
-        <w:rPr>
-          <w:rFonts w:ascii="Arial" w:hAnsi="Arial" w:cs="Arial"/>
-        </w:rPr>
-      </w:pPr>
-      <w:r>
-        <w:rPr>
-          <w:rFonts w:ascii="Arial" w:hAnsi="Arial" w:cs="Arial"/>
-        </w:rPr>
-        <w:t xml:space="preserve">Prior to this point, </w:t>
-      </w:r>
-      <w:proofErr w:type="spellStart"/>
-      <w:r>
-        <w:rPr>
-          <w:rFonts w:ascii="Arial" w:hAnsi="Arial" w:cs="Arial"/>
-        </w:rPr>
-        <w:t>RStudio</w:t>
-      </w:r>
-      <w:proofErr w:type="spellEnd"/>
-      <w:r>
-        <w:rPr>
-          <w:rFonts w:ascii="Arial" w:hAnsi="Arial" w:cs="Arial"/>
-        </w:rPr>
-        <w:t xml:space="preserve"> must be installed with the appropriate packages and a new project must be created in the S</w:t>
-      </w:r>
-      <w:r>
-        <w:rPr>
-          <w:rFonts w:ascii="Arial" w:hAnsi="Arial" w:cs="Arial"/>
-        </w:rPr>
-        <w:t>1B</w:t>
-      </w:r>
-      <w:r>
-        <w:rPr>
-          <w:rFonts w:ascii="Arial" w:hAnsi="Arial" w:cs="Arial"/>
-        </w:rPr>
-        <w:t xml:space="preserve"> Code folder.</w:t>
-      </w:r>
-    </w:p>
-    <w:p>
-      <w:pPr>
-        <w:pStyle w:val="ListParagraph"/>
-        <w:numPr>
-          <w:ilvl w:val="0"/>
-          <w:numId w:val="3"/>
-        </w:numPr>
-        <w:spacing w:after="0" w:line="240" w:lineRule="auto"/>
-        <w:rPr>
-          <w:rFonts w:ascii="Arial" w:hAnsi="Arial" w:cs="Arial"/>
-        </w:rPr>
-      </w:pPr>
-      <w:r>
-        <w:rPr>
-          <w:rFonts w:ascii="Arial" w:hAnsi="Arial" w:cs="Arial"/>
-        </w:rPr>
-        <w:t>Open the project in the S</w:t>
-      </w:r>
-      <w:r>
-        <w:rPr>
-          <w:rFonts w:ascii="Arial" w:hAnsi="Arial" w:cs="Arial"/>
-        </w:rPr>
-        <w:t>1B</w:t>
-      </w:r>
-      <w:r>
-        <w:rPr>
-          <w:rFonts w:ascii="Arial" w:hAnsi="Arial" w:cs="Arial"/>
-        </w:rPr>
-        <w:t xml:space="preserve"> Code folder.</w:t>
-      </w:r>
-    </w:p>
-    <w:p>
-      <w:pPr>
-        <w:pStyle w:val="ListParagraph"/>
-        <w:numPr>
-          <w:ilvl w:val="0"/>
-          <w:numId w:val="3"/>
-        </w:numPr>
-        <w:spacing w:after="0" w:line="240" w:lineRule="auto"/>
-        <w:rPr>
-          <w:rFonts w:ascii="Arial" w:hAnsi="Arial" w:cs="Arial"/>
-        </w:rPr>
-      </w:pPr>
-      <w:r>
-        <w:rPr>
-          <w:rFonts w:ascii="Arial" w:hAnsi="Arial" w:cs="Arial"/>
-        </w:rPr>
-        <w:t xml:space="preserve">Open the script </w:t>
-      </w:r>
-      <w:proofErr w:type="spellStart"/>
-      <w:r>
-        <w:rPr>
-          <w:rFonts w:ascii="Arial" w:hAnsi="Arial" w:cs="Arial"/>
-        </w:rPr>
-        <w:t>allFigures.Rmd</w:t>
-      </w:r>
-      <w:proofErr w:type="spellEnd"/>
-      <w:r>
-        <w:rPr>
-          <w:rFonts w:ascii="Arial" w:hAnsi="Arial" w:cs="Arial"/>
-        </w:rPr>
-        <w:t xml:space="preserve"> in the project (File -&gt; Open File…).</w:t>
-      </w:r>
-    </w:p>
-    <w:p>
-      <w:pPr>
-        <w:pStyle w:val="ListParagraph"/>
-        <w:numPr>
-          <w:ilvl w:val="0"/>
-          <w:numId w:val="3"/>
-        </w:numPr>
-        <w:spacing w:after="0" w:line="240" w:lineRule="auto"/>
-        <w:rPr>
-          <w:rFonts w:ascii="Arial" w:hAnsi="Arial" w:cs="Arial"/>
-        </w:rPr>
-      </w:pPr>
-      <w:r>
-        <w:rPr>
-          <w:rFonts w:ascii="Arial" w:hAnsi="Arial" w:cs="Arial"/>
-        </w:rPr>
-        <w:t xml:space="preserve">Run the script by clicking Knit-&gt;Knit to HTML in the upper left-hand corner of the window. </w:t>
-      </w:r>
-    </w:p>
-    <w:p>
-      <w:pPr>
-        <w:pStyle w:val="ListParagraph"/>
-        <w:numPr>
-          <w:ilvl w:val="0"/>
-          <w:numId w:val="3"/>
-        </w:numPr>
-        <w:spacing w:after="0" w:line="240" w:lineRule="auto"/>
-        <w:rPr>
-          <w:rFonts w:ascii="Arial" w:hAnsi="Arial" w:cs="Arial"/>
-        </w:rPr>
-      </w:pPr>
-      <w:r>
-        <w:rPr>
-          <w:rFonts w:ascii="Arial" w:hAnsi="Arial" w:cs="Arial"/>
-        </w:rPr>
-        <w:t>This will generate the</w:t>
+        <w:t>carbonSourceDescriptors.csv – Pathway descriptions for carbon sources in Figure 3</w:t>
       </w:r>
       <w:bookmarkStart w:id="0" w:name="_GoBack"/>
       <w:bookmarkEnd w:id="0"/>
-      <w:r>
-        <w:rPr>
-          <w:rFonts w:ascii="Arial" w:hAnsi="Arial" w:cs="Arial"/>
-        </w:rPr>
-        <w:t xml:space="preserve"> following:</w:t>
+    </w:p>
+    <w:p>
+      <w:pPr>
+        <w:pStyle w:val="ListParagraph"/>
+        <w:numPr>
+          <w:ilvl w:val="0"/>
+          <w:numId w:val="2"/>
+        </w:numPr>
+        <w:spacing w:after="0"/>
+        <w:rPr>
+          <w:rFonts w:ascii="Arial" w:hAnsi="Arial" w:cs="Arial"/>
+        </w:rPr>
+      </w:pPr>
+      <w:r>
+        <w:rPr>
+          <w:rFonts w:ascii="Arial" w:hAnsi="Arial" w:cs="Arial"/>
+        </w:rPr>
+        <w:t>growthDataNAG.csv – Growth data from Figure 4</w:t>
+      </w:r>
+    </w:p>
+    <w:p>
+      <w:pPr>
+        <w:pStyle w:val="ListParagraph"/>
+        <w:numPr>
+          <w:ilvl w:val="0"/>
+          <w:numId w:val="2"/>
+        </w:numPr>
+        <w:spacing w:after="0"/>
+        <w:rPr>
+          <w:rFonts w:ascii="Arial" w:hAnsi="Arial" w:cs="Arial"/>
+        </w:rPr>
+      </w:pPr>
+      <w:r>
+        <w:rPr>
+          <w:rFonts w:ascii="Arial" w:hAnsi="Arial" w:cs="Arial"/>
+        </w:rPr>
+        <w:t>mutationsPIP.csv – Mutated genes in the piperacillin-evolved lineage</w:t>
+      </w:r>
+    </w:p>
+    <w:p>
+      <w:pPr>
+        <w:pStyle w:val="ListParagraph"/>
+        <w:numPr>
+          <w:ilvl w:val="0"/>
+          <w:numId w:val="2"/>
+        </w:numPr>
+        <w:spacing w:after="0"/>
+        <w:rPr>
+          <w:rFonts w:ascii="Arial" w:hAnsi="Arial" w:cs="Arial"/>
+        </w:rPr>
+      </w:pPr>
+      <w:r>
+        <w:rPr>
+          <w:rFonts w:ascii="Arial" w:hAnsi="Arial" w:cs="Arial"/>
+        </w:rPr>
+        <w:t>geneEssentialityPredictions.csv – Predicted essential genes by carbon source</w:t>
+      </w:r>
+    </w:p>
+    <w:p>
+      <w:pPr>
+        <w:pStyle w:val="ListParagraph"/>
+        <w:numPr>
+          <w:ilvl w:val="0"/>
+          <w:numId w:val="2"/>
+        </w:numPr>
+        <w:spacing w:after="0"/>
+        <w:rPr>
+          <w:rFonts w:ascii="Arial" w:hAnsi="Arial" w:cs="Arial"/>
+        </w:rPr>
+      </w:pPr>
+      <w:r>
+        <w:rPr>
+          <w:rFonts w:ascii="Arial" w:hAnsi="Arial" w:cs="Arial"/>
+        </w:rPr>
+        <w:t xml:space="preserve">growthDataLeucine.csv – Growth data of ancestor, PIP, and </w:t>
+      </w:r>
+      <w:r>
+        <w:rPr>
+          <w:rFonts w:ascii="Arial" w:hAnsi="Arial" w:cs="Arial"/>
+          <w:i/>
+        </w:rPr>
+        <w:t>gnyA</w:t>
+      </w:r>
+      <w:r>
+        <w:rPr>
+          <w:rFonts w:ascii="Arial" w:hAnsi="Arial" w:cs="Arial"/>
+        </w:rPr>
+        <w:t xml:space="preserve"> on 40mM L-Leucine (all 4 biological replicates)</w:t>
+      </w:r>
+    </w:p>
+    <w:p>
+      <w:pPr>
+        <w:pStyle w:val="ListParagraph"/>
+        <w:numPr>
+          <w:ilvl w:val="0"/>
+          <w:numId w:val="2"/>
+        </w:numPr>
+        <w:spacing w:after="0"/>
+        <w:rPr>
+          <w:rFonts w:ascii="Arial" w:hAnsi="Arial" w:cs="Arial"/>
+        </w:rPr>
+      </w:pPr>
+      <w:r>
+        <w:rPr>
+          <w:rFonts w:ascii="Arial" w:hAnsi="Arial" w:cs="Arial"/>
+        </w:rPr>
+        <w:t>growthData4HBA_1.csv – Half of the growth data on 4HBA</w:t>
+      </w:r>
+    </w:p>
+    <w:p>
+      <w:pPr>
+        <w:pStyle w:val="ListParagraph"/>
+        <w:numPr>
+          <w:ilvl w:val="0"/>
+          <w:numId w:val="2"/>
+        </w:numPr>
+        <w:spacing w:after="0"/>
+        <w:rPr>
+          <w:rFonts w:ascii="Arial" w:hAnsi="Arial" w:cs="Arial"/>
+        </w:rPr>
+      </w:pPr>
+      <w:r>
+        <w:rPr>
+          <w:rFonts w:ascii="Arial" w:hAnsi="Arial" w:cs="Arial"/>
+        </w:rPr>
+        <w:t>growthData4HBA_2.csv – The other half of the growth data on 4HBA</w:t>
+      </w:r>
+    </w:p>
+    <w:p>
+      <w:pPr>
+        <w:pStyle w:val="ListParagraph"/>
+        <w:numPr>
+          <w:ilvl w:val="0"/>
+          <w:numId w:val="2"/>
+        </w:numPr>
+        <w:spacing w:after="0"/>
+        <w:rPr>
+          <w:rFonts w:ascii="Arial" w:hAnsi="Arial" w:cs="Arial"/>
+        </w:rPr>
+      </w:pPr>
+      <w:r>
+        <w:rPr>
+          <w:rFonts w:ascii="Arial" w:hAnsi="Arial" w:cs="Arial"/>
+        </w:rPr>
+        <w:t>growthDataHocquet_1.csv – Half of the growth data of the Hocquet isolates grown on L-leucine</w:t>
+      </w:r>
+    </w:p>
+    <w:p>
+      <w:pPr>
+        <w:pStyle w:val="ListParagraph"/>
+        <w:numPr>
+          <w:ilvl w:val="0"/>
+          <w:numId w:val="2"/>
+        </w:numPr>
+        <w:spacing w:after="0"/>
+        <w:rPr>
+          <w:rFonts w:ascii="Arial" w:hAnsi="Arial" w:cs="Arial"/>
+        </w:rPr>
+      </w:pPr>
+      <w:r>
+        <w:rPr>
+          <w:rFonts w:ascii="Arial" w:hAnsi="Arial" w:cs="Arial"/>
+        </w:rPr>
+        <w:t>growthDataHocquet_2.csv – The other half of the Hocquet growth data</w:t>
+      </w:r>
+    </w:p>
+    <w:p>
+      <w:pPr>
+        <w:pStyle w:val="ListParagraph"/>
+        <w:numPr>
+          <w:ilvl w:val="0"/>
+          <w:numId w:val="2"/>
+        </w:numPr>
+        <w:spacing w:after="0"/>
+        <w:rPr>
+          <w:rFonts w:ascii="Arial" w:hAnsi="Arial" w:cs="Arial"/>
+        </w:rPr>
+      </w:pPr>
+      <w:r>
+        <w:rPr>
+          <w:rFonts w:ascii="Arial" w:hAnsi="Arial" w:cs="Arial"/>
+        </w:rPr>
+        <w:t>growthDataIsoleucine_gnyA</w:t>
+      </w:r>
+      <w:r>
+        <w:rPr>
+          <w:rFonts w:ascii="Arial" w:hAnsi="Arial" w:cs="Arial"/>
+        </w:rPr>
+        <w:t>.csv – Growth data from S</w:t>
+      </w:r>
+      <w:r>
+        <w:rPr>
+          <w:rFonts w:ascii="Arial" w:hAnsi="Arial" w:cs="Arial"/>
+        </w:rPr>
+        <w:t>5</w:t>
+      </w:r>
+      <w:r>
+        <w:rPr>
+          <w:rFonts w:ascii="Arial" w:hAnsi="Arial" w:cs="Arial"/>
+        </w:rPr>
+        <w:t xml:space="preserve"> Fig.</w:t>
+      </w:r>
+    </w:p>
+    <w:p>
+      <w:pPr>
+        <w:pStyle w:val="ListParagraph"/>
+        <w:numPr>
+          <w:ilvl w:val="0"/>
+          <w:numId w:val="2"/>
+        </w:numPr>
+        <w:spacing w:after="0"/>
+        <w:rPr>
+          <w:rFonts w:ascii="Arial" w:hAnsi="Arial" w:cs="Arial"/>
+        </w:rPr>
+      </w:pPr>
+      <w:r>
+        <w:rPr>
+          <w:rFonts w:ascii="Arial" w:hAnsi="Arial" w:cs="Arial"/>
+        </w:rPr>
+        <w:t xml:space="preserve">growthDataGlcNAc_supplementalLineages.csv – Growth data from S3 Fig. </w:t>
+      </w:r>
+    </w:p>
+    <w:p>
+      <w:pPr>
+        <w:pStyle w:val="ListParagraph"/>
+        <w:numPr>
+          <w:ilvl w:val="0"/>
+          <w:numId w:val="2"/>
+        </w:numPr>
+        <w:spacing w:after="0" w:line="240" w:lineRule="auto"/>
+        <w:rPr>
+          <w:rFonts w:ascii="Arial" w:hAnsi="Arial" w:cs="Arial"/>
+          <w:b/>
+        </w:rPr>
+      </w:pPr>
+      <w:r>
+        <w:rPr>
+          <w:rFonts w:ascii="Arial" w:hAnsi="Arial" w:cs="Arial"/>
+        </w:rPr>
+        <w:t>growthDataGlcNAc_CCCP</w:t>
+      </w:r>
+      <w:r>
+        <w:rPr>
+          <w:rFonts w:ascii="Arial" w:hAnsi="Arial" w:cs="Arial"/>
+        </w:rPr>
+        <w:t>.csv</w:t>
+      </w:r>
+      <w:r>
+        <w:rPr>
+          <w:rFonts w:ascii="Arial" w:hAnsi="Arial" w:cs="Arial"/>
+        </w:rPr>
+        <w:t xml:space="preserve"> – Growth data </w:t>
+      </w:r>
+      <w:r>
+        <w:rPr>
+          <w:rFonts w:ascii="Arial" w:hAnsi="Arial" w:cs="Arial"/>
+        </w:rPr>
+        <w:t>from S</w:t>
+      </w:r>
+      <w:r>
+        <w:rPr>
+          <w:rFonts w:ascii="Arial" w:hAnsi="Arial" w:cs="Arial"/>
+        </w:rPr>
+        <w:t>3</w:t>
+      </w:r>
+      <w:r>
+        <w:rPr>
+          <w:rFonts w:ascii="Arial" w:hAnsi="Arial" w:cs="Arial"/>
+        </w:rPr>
+        <w:t xml:space="preserve"> Fig. </w:t>
+      </w:r>
+    </w:p>
+    <w:p>
+      <w:pPr>
+        <w:pStyle w:val="ListParagraph"/>
+        <w:numPr>
+          <w:ilvl w:val="0"/>
+          <w:numId w:val="2"/>
+        </w:numPr>
+        <w:spacing w:after="0" w:line="240" w:lineRule="auto"/>
+        <w:rPr>
+          <w:rFonts w:ascii="Arial" w:hAnsi="Arial" w:cs="Arial"/>
+          <w:b/>
+        </w:rPr>
+      </w:pPr>
+      <w:r>
+        <w:rPr>
+          <w:rFonts w:ascii="Arial" w:hAnsi="Arial" w:cs="Arial"/>
+        </w:rPr>
+        <w:t>Figures and Data folder – Empty folder where figures/data generated by the script will be saved</w:t>
+      </w:r>
+    </w:p>
+    <w:p>
+      <w:pPr>
+        <w:spacing w:after="0" w:line="240" w:lineRule="auto"/>
+        <w:rPr>
+          <w:rFonts w:ascii="Arial" w:hAnsi="Arial" w:cs="Arial"/>
+          <w:b/>
+        </w:rPr>
+      </w:pPr>
+      <w:r>
+        <w:rPr>
+          <w:rFonts w:ascii="Arial" w:hAnsi="Arial" w:cs="Arial"/>
+          <w:b/>
+        </w:rPr>
+        <w:t xml:space="preserve">Instructions: </w:t>
+      </w:r>
+    </w:p>
+    <w:p>
+      <w:pPr>
+        <w:pStyle w:val="ListParagraph"/>
+        <w:numPr>
+          <w:ilvl w:val="0"/>
+          <w:numId w:val="3"/>
+        </w:numPr>
+        <w:spacing w:after="0" w:line="240" w:lineRule="auto"/>
+        <w:rPr>
+          <w:rFonts w:ascii="Arial" w:hAnsi="Arial" w:cs="Arial"/>
+        </w:rPr>
+      </w:pPr>
+      <w:r>
+        <w:rPr>
+          <w:rFonts w:ascii="Arial" w:hAnsi="Arial" w:cs="Arial"/>
+        </w:rPr>
+        <w:t>Prior to this point, RStudio must be installed with the appropriate packages and a new project must be created in the S</w:t>
+      </w:r>
+      <w:r>
+        <w:rPr>
+          <w:rFonts w:ascii="Arial" w:hAnsi="Arial" w:cs="Arial"/>
+        </w:rPr>
+        <w:t>1B</w:t>
+      </w:r>
+      <w:r>
+        <w:rPr>
+          <w:rFonts w:ascii="Arial" w:hAnsi="Arial" w:cs="Arial"/>
+        </w:rPr>
+        <w:t xml:space="preserve"> Code folder.</w:t>
+      </w:r>
+    </w:p>
+    <w:p>
+      <w:pPr>
+        <w:pStyle w:val="ListParagraph"/>
+        <w:numPr>
+          <w:ilvl w:val="0"/>
+          <w:numId w:val="3"/>
+        </w:numPr>
+        <w:spacing w:after="0" w:line="240" w:lineRule="auto"/>
+        <w:rPr>
+          <w:rFonts w:ascii="Arial" w:hAnsi="Arial" w:cs="Arial"/>
+        </w:rPr>
+      </w:pPr>
+      <w:r>
+        <w:rPr>
+          <w:rFonts w:ascii="Arial" w:hAnsi="Arial" w:cs="Arial"/>
+        </w:rPr>
+        <w:t>Open the project in the S</w:t>
+      </w:r>
+      <w:r>
+        <w:rPr>
+          <w:rFonts w:ascii="Arial" w:hAnsi="Arial" w:cs="Arial"/>
+        </w:rPr>
+        <w:t>1B</w:t>
+      </w:r>
+      <w:r>
+        <w:rPr>
+          <w:rFonts w:ascii="Arial" w:hAnsi="Arial" w:cs="Arial"/>
+        </w:rPr>
+        <w:t xml:space="preserve"> Code folder.</w:t>
+      </w:r>
+    </w:p>
+    <w:p>
+      <w:pPr>
+        <w:pStyle w:val="ListParagraph"/>
+        <w:numPr>
+          <w:ilvl w:val="0"/>
+          <w:numId w:val="3"/>
+        </w:numPr>
+        <w:spacing w:after="0" w:line="240" w:lineRule="auto"/>
+        <w:rPr>
+          <w:rFonts w:ascii="Arial" w:hAnsi="Arial" w:cs="Arial"/>
+        </w:rPr>
+      </w:pPr>
+      <w:r>
+        <w:rPr>
+          <w:rFonts w:ascii="Arial" w:hAnsi="Arial" w:cs="Arial"/>
+        </w:rPr>
+        <w:t>Open the script allFigures.Rmd in the project (File -&gt; Open File…).</w:t>
+      </w:r>
+    </w:p>
+    <w:p>
+      <w:pPr>
+        <w:pStyle w:val="ListParagraph"/>
+        <w:numPr>
+          <w:ilvl w:val="0"/>
+          <w:numId w:val="3"/>
+        </w:numPr>
+        <w:spacing w:after="0" w:line="240" w:lineRule="auto"/>
+        <w:rPr>
+          <w:rFonts w:ascii="Arial" w:hAnsi="Arial" w:cs="Arial"/>
+        </w:rPr>
+      </w:pPr>
+      <w:r>
+        <w:rPr>
+          <w:rFonts w:ascii="Arial" w:hAnsi="Arial" w:cs="Arial"/>
+        </w:rPr>
+        <w:t xml:space="preserve">Run the script by clicking Knit-&gt;Knit to HTML in the upper left-hand corner of the window. </w:t>
+      </w:r>
+    </w:p>
+    <w:p>
+      <w:pPr>
+        <w:pStyle w:val="ListParagraph"/>
+        <w:numPr>
+          <w:ilvl w:val="0"/>
+          <w:numId w:val="3"/>
+        </w:numPr>
+        <w:spacing w:after="0" w:line="240" w:lineRule="auto"/>
+        <w:rPr>
+          <w:rFonts w:ascii="Arial" w:hAnsi="Arial" w:cs="Arial"/>
+        </w:rPr>
+      </w:pPr>
+      <w:r>
+        <w:rPr>
+          <w:rFonts w:ascii="Arial" w:hAnsi="Arial" w:cs="Arial"/>
+        </w:rPr>
+        <w:t>This will generate the following:</w:t>
       </w:r>
     </w:p>
     <w:p>
@@ -1541,6 +1354,7 @@
         <w:rPr>
           <w:rFonts w:ascii="Arial" w:hAnsi="Arial" w:cs="Arial"/>
         </w:rPr>
+        <w:lastRenderedPageBreak/>
         <w:t>Figures S1-S5</w:t>
       </w:r>
       <w:r>
@@ -1590,7 +1404,6 @@
         <w:rPr>
           <w:rFonts w:ascii="Arial" w:hAnsi="Arial" w:cs="Arial"/>
         </w:rPr>
-        <w:lastRenderedPageBreak/>
         <w:t>Data S1-S4 as .csv files</w:t>
       </w:r>
     </w:p>
@@ -1606,49 +1419,7 @@
         <w:rPr>
           <w:rFonts w:ascii="Arial" w:hAnsi="Arial" w:cs="Arial"/>
         </w:rPr>
-        <w:t xml:space="preserve">Figures can easily be changed to different file formats (e.g. jpg, </w:t>
-      </w:r>
-      <w:proofErr w:type="spellStart"/>
-      <w:r>
-        <w:rPr>
-          <w:rFonts w:ascii="Arial" w:hAnsi="Arial" w:cs="Arial"/>
-        </w:rPr>
-        <w:t>png</w:t>
-      </w:r>
-      <w:proofErr w:type="spellEnd"/>
-      <w:r>
-        <w:rPr>
-          <w:rFonts w:ascii="Arial" w:hAnsi="Arial" w:cs="Arial"/>
-        </w:rPr>
-        <w:t xml:space="preserve">, etc.) or saved to different locations by changing adjusting the filenames and paths within </w:t>
-      </w:r>
-      <w:proofErr w:type="spellStart"/>
-      <w:r>
-        <w:rPr>
-          <w:rFonts w:ascii="Arial" w:hAnsi="Arial" w:cs="Arial"/>
-        </w:rPr>
-        <w:t>ggsave</w:t>
-      </w:r>
-      <w:proofErr w:type="spellEnd"/>
-      <w:r>
-        <w:rPr>
-          <w:rFonts w:ascii="Arial" w:hAnsi="Arial" w:cs="Arial"/>
-        </w:rPr>
-        <w:t xml:space="preserve"> functions. A call to </w:t>
-      </w:r>
-      <w:proofErr w:type="spellStart"/>
-      <w:r>
-        <w:rPr>
-          <w:rFonts w:ascii="Arial" w:hAnsi="Arial" w:cs="Arial"/>
-        </w:rPr>
-        <w:t>ggsave</w:t>
-      </w:r>
-      <w:proofErr w:type="spellEnd"/>
-      <w:r>
-        <w:rPr>
-          <w:rFonts w:ascii="Arial" w:hAnsi="Arial" w:cs="Arial"/>
-        </w:rPr>
-        <w:t xml:space="preserve"> can be found at the bottom of the code for each figure. </w:t>
+        <w:t xml:space="preserve">Figures can easily be changed to different file formats (e.g. jpg, png, etc.) or saved to different locations by changing adjusting the filenames and paths within ggsave functions. A call to ggsave can be found at the bottom of the code for each figure. </w:t>
       </w:r>
     </w:p>
     <w:p/>

</xml_diff>